<commit_message>
Modifications de derni�re minute
</commit_message>
<xml_diff>
--- a/test_cases.docx
+++ b/test_cases.docx
@@ -18,6 +18,21 @@
     </w:p>
     <w:p>
       <w:pPr>
+        <w:rPr>
+          <w:lang w:val="fr-FR"/>
+        </w:rPr>
+      </w:pPr>
+      <w:r>
+        <w:rPr>
+          <w:lang w:val="fr-FR"/>
+        </w:rPr>
+        <w:t>La base de données du site Hobby-Cartes est MySQL version 5.5.28. La construction des tables et des enregistrements de test se font par l’intermédiaire du fichier base.sql.</w:t>
+      </w:r>
+      <w:bookmarkStart w:id="0" w:name="_GoBack"/>
+      <w:bookmarkEnd w:id="0"/>
+    </w:p>
+    <w:p>
+      <w:pPr>
         <w:pStyle w:val="Titre2"/>
         <w:spacing w:after="240"/>
         <w:rPr>
@@ -28,23 +43,155 @@
         <w:rPr>
           <w:lang w:val="fr-FR"/>
         </w:rPr>
-        <w:t>Gérer les c</w:t>
-      </w:r>
-      <w:bookmarkStart w:id="0" w:name="_GoBack"/>
-      <w:bookmarkEnd w:id="0"/>
-      <w:r>
-        <w:rPr>
-          <w:lang w:val="fr-FR"/>
-        </w:rPr>
-        <w:t>ommentaires :</w:t>
-      </w:r>
-    </w:p>
-    <w:p>
-      <w:pPr>
-        <w:rPr>
-          <w:lang w:val="fr-FR"/>
-        </w:rPr>
-      </w:pPr>
+        <w:t>Gérer les commentaires :</w:t>
+      </w:r>
+    </w:p>
+    <w:p>
+      <w:pPr>
+        <w:spacing w:after="0"/>
+        <w:rPr>
+          <w:lang w:val="fr-FR"/>
+        </w:rPr>
+      </w:pPr>
+      <w:r>
+        <w:rPr>
+          <w:lang w:val="fr-FR"/>
+        </w:rPr>
+        <w:t xml:space="preserve">I – </w:t>
+      </w:r>
+    </w:p>
+    <w:p>
+      <w:pPr>
+        <w:pStyle w:val="Paragraphedeliste"/>
+        <w:numPr>
+          <w:ilvl w:val="0"/>
+          <w:numId w:val="9"/>
+        </w:numPr>
+        <w:rPr>
+          <w:lang w:val="fr-FR"/>
+        </w:rPr>
+      </w:pPr>
+      <w:r>
+        <w:rPr>
+          <w:lang w:val="fr-FR"/>
+        </w:rPr>
+        <w:t>Se connecter avec admin/admin123</w:t>
+      </w:r>
+    </w:p>
+    <w:p>
+      <w:pPr>
+        <w:pStyle w:val="Paragraphedeliste"/>
+        <w:numPr>
+          <w:ilvl w:val="0"/>
+          <w:numId w:val="9"/>
+        </w:numPr>
+        <w:rPr>
+          <w:lang w:val="fr-FR"/>
+        </w:rPr>
+      </w:pPr>
+      <w:r>
+        <w:rPr>
+          <w:lang w:val="fr-FR"/>
+        </w:rPr>
+        <w:t>Onglet « Fil de fiches »</w:t>
+      </w:r>
+    </w:p>
+    <w:p>
+      <w:pPr>
+        <w:pStyle w:val="Paragraphedeliste"/>
+        <w:numPr>
+          <w:ilvl w:val="0"/>
+          <w:numId w:val="9"/>
+        </w:numPr>
+        <w:rPr>
+          <w:lang w:val="fr-FR"/>
+        </w:rPr>
+      </w:pPr>
+      <w:r>
+        <w:rPr>
+          <w:lang w:val="fr-FR"/>
+        </w:rPr>
+        <w:t>Choisir l’une des fiches par l’image où le nom du joueur</w:t>
+      </w:r>
+    </w:p>
+    <w:p>
+      <w:pPr>
+        <w:pStyle w:val="Paragraphedeliste"/>
+        <w:numPr>
+          <w:ilvl w:val="0"/>
+          <w:numId w:val="9"/>
+        </w:numPr>
+        <w:rPr>
+          <w:lang w:val="fr-FR"/>
+        </w:rPr>
+      </w:pPr>
+      <w:r>
+        <w:rPr>
+          <w:lang w:val="fr-FR"/>
+        </w:rPr>
+        <w:t>S</w:t>
+      </w:r>
+      <w:r>
+        <w:rPr>
+          <w:lang w:val="fr-FR"/>
+        </w:rPr>
+        <w:t>électionner les commentaires à s</w:t>
+      </w:r>
+      <w:r>
+        <w:rPr>
+          <w:lang w:val="fr-FR"/>
+        </w:rPr>
+        <w:t>upprimer</w:t>
+      </w:r>
+    </w:p>
+    <w:p>
+      <w:pPr>
+        <w:pStyle w:val="Paragraphedeliste"/>
+        <w:numPr>
+          <w:ilvl w:val="0"/>
+          <w:numId w:val="9"/>
+        </w:numPr>
+        <w:rPr>
+          <w:lang w:val="fr-FR"/>
+        </w:rPr>
+      </w:pPr>
+      <w:r>
+        <w:rPr>
+          <w:lang w:val="fr-FR"/>
+        </w:rPr>
+        <w:t xml:space="preserve">Appuyer sur le bouton </w:t>
+      </w:r>
+      <w:r>
+        <w:rPr>
+          <w:lang w:val="fr-FR"/>
+        </w:rPr>
+        <w:t>« </w:t>
+      </w:r>
+      <w:r>
+        <w:rPr>
+          <w:lang w:val="fr-FR"/>
+        </w:rPr>
+        <w:t>Supprimer</w:t>
+      </w:r>
+      <w:r>
+        <w:rPr>
+          <w:lang w:val="fr-FR"/>
+        </w:rPr>
+        <w:t> »</w:t>
+      </w:r>
+    </w:p>
+    <w:p>
+      <w:pPr>
+        <w:rPr>
+          <w:lang w:val="fr-FR"/>
+        </w:rPr>
+      </w:pPr>
+      <w:r>
+        <w:rPr>
+          <w:lang w:val="fr-FR"/>
+        </w:rPr>
+        <w:t>Note : Il y a plus d’un chemin pour se rendre sur la page fiche. Celui-ci est le plus courant.</w:t>
+      </w:r>
     </w:p>
     <w:p>
       <w:pPr>
@@ -67,6 +214,121 @@
           <w:lang w:val="fr-FR"/>
         </w:rPr>
       </w:pPr>
+      <w:r>
+        <w:rPr>
+          <w:lang w:val="fr-FR"/>
+        </w:rPr>
+        <w:t xml:space="preserve">I – </w:t>
+      </w:r>
+    </w:p>
+    <w:p>
+      <w:pPr>
+        <w:pStyle w:val="Paragraphedeliste"/>
+        <w:numPr>
+          <w:ilvl w:val="0"/>
+          <w:numId w:val="10"/>
+        </w:numPr>
+        <w:rPr>
+          <w:lang w:val="fr-FR"/>
+        </w:rPr>
+      </w:pPr>
+      <w:r>
+        <w:rPr>
+          <w:lang w:val="fr-FR"/>
+        </w:rPr>
+        <w:t>Se connecter avec jfcollin/jfcollin123 (ou n’importe quel autre compte)</w:t>
+      </w:r>
+    </w:p>
+    <w:p>
+      <w:pPr>
+        <w:pStyle w:val="Paragraphedeliste"/>
+        <w:numPr>
+          <w:ilvl w:val="0"/>
+          <w:numId w:val="10"/>
+        </w:numPr>
+        <w:rPr>
+          <w:lang w:val="fr-FR"/>
+        </w:rPr>
+      </w:pPr>
+      <w:r>
+        <w:rPr>
+          <w:lang w:val="fr-FR"/>
+        </w:rPr>
+        <w:t>Onglet « Fil de fiches »</w:t>
+      </w:r>
+    </w:p>
+    <w:p>
+      <w:pPr>
+        <w:pStyle w:val="Paragraphedeliste"/>
+        <w:numPr>
+          <w:ilvl w:val="0"/>
+          <w:numId w:val="10"/>
+        </w:numPr>
+        <w:rPr>
+          <w:lang w:val="fr-FR"/>
+        </w:rPr>
+      </w:pPr>
+      <w:r>
+        <w:rPr>
+          <w:lang w:val="fr-FR"/>
+        </w:rPr>
+        <w:t>Choisir l’une des fiches par l’image où le nom du joueur</w:t>
+      </w:r>
+    </w:p>
+    <w:p>
+      <w:pPr>
+        <w:pStyle w:val="Paragraphedeliste"/>
+        <w:numPr>
+          <w:ilvl w:val="0"/>
+          <w:numId w:val="10"/>
+        </w:numPr>
+        <w:rPr>
+          <w:lang w:val="fr-FR"/>
+        </w:rPr>
+      </w:pPr>
+      <w:r>
+        <w:rPr>
+          <w:lang w:val="fr-FR"/>
+        </w:rPr>
+        <w:t>Taper votre texte dans la boîte d’édition</w:t>
+      </w:r>
+    </w:p>
+    <w:p>
+      <w:pPr>
+        <w:pStyle w:val="Paragraphedeliste"/>
+        <w:numPr>
+          <w:ilvl w:val="0"/>
+          <w:numId w:val="10"/>
+        </w:numPr>
+        <w:rPr>
+          <w:lang w:val="fr-FR"/>
+        </w:rPr>
+      </w:pPr>
+      <w:r>
+        <w:rPr>
+          <w:lang w:val="fr-FR"/>
+        </w:rPr>
+        <w:t>Appuyer sur le bouton « Envoyer »</w:t>
+      </w:r>
+    </w:p>
+    <w:p>
+      <w:pPr>
+        <w:rPr>
+          <w:lang w:val="fr-FR"/>
+        </w:rPr>
+      </w:pPr>
+      <w:r>
+        <w:rPr>
+          <w:lang w:val="fr-FR"/>
+        </w:rPr>
+        <w:t>N</w:t>
+      </w:r>
+      <w:r>
+        <w:rPr>
+          <w:lang w:val="fr-FR"/>
+        </w:rPr>
+        <w:t>ote : Il y a plus d’un chemin pour se rendre sur la page fiche. Celui-ci est le plus courant.</w:t>
+      </w:r>
     </w:p>
     <w:p>
       <w:pPr>
@@ -112,21 +374,7 @@
         <w:rPr>
           <w:lang w:val="fr-FR"/>
         </w:rPr>
-        <w:t xml:space="preserve">Se connecter avec </w:t>
-      </w:r>
-      <w:proofErr w:type="spellStart"/>
-      <w:r>
-        <w:rPr>
-          <w:lang w:val="fr-FR"/>
-        </w:rPr>
-        <w:t>lvial</w:t>
-      </w:r>
-      <w:proofErr w:type="spellEnd"/>
-      <w:r>
-        <w:rPr>
-          <w:lang w:val="fr-FR"/>
-        </w:rPr>
-        <w:t>/lvial123</w:t>
+        <w:t>Se connecter avec lvial/lvial123</w:t>
       </w:r>
     </w:p>
     <w:p>
@@ -266,21 +514,7 @@
         <w:rPr>
           <w:lang w:val="fr-FR"/>
         </w:rPr>
-        <w:t xml:space="preserve"> avec </w:t>
-      </w:r>
-      <w:proofErr w:type="spellStart"/>
-      <w:r>
-        <w:rPr>
-          <w:lang w:val="fr-FR"/>
-        </w:rPr>
-        <w:t>lvial</w:t>
-      </w:r>
-      <w:proofErr w:type="spellEnd"/>
-      <w:r>
-        <w:rPr>
-          <w:lang w:val="fr-FR"/>
-        </w:rPr>
-        <w:t>/lvial123</w:t>
+        <w:t xml:space="preserve"> avec lvial/lvial123</w:t>
       </w:r>
     </w:p>
     <w:p>
@@ -318,13 +552,8 @@
         </w:rPr>
         <w:t>« </w:t>
       </w:r>
-      <w:proofErr w:type="spellStart"/>
-      <w:r>
-        <w:t>jfcollin</w:t>
-      </w:r>
-      <w:proofErr w:type="spellEnd"/>
-      <w:r>
-        <w:t> »</w:t>
+      <w:r>
+        <w:t>jfcollin »</w:t>
       </w:r>
     </w:p>
     <w:p>
@@ -374,6 +603,7 @@
         <w:rPr>
           <w:lang w:val="fr-FR"/>
         </w:rPr>
+        <w:lastRenderedPageBreak/>
         <w:t>III –</w:t>
       </w:r>
     </w:p>
@@ -392,21 +622,7 @@
         <w:rPr>
           <w:lang w:val="fr-FR"/>
         </w:rPr>
-        <w:t xml:space="preserve">Se connecter avec </w:t>
-      </w:r>
-      <w:proofErr w:type="spellStart"/>
-      <w:r>
-        <w:rPr>
-          <w:lang w:val="fr-FR"/>
-        </w:rPr>
-        <w:t>jfcollin</w:t>
-      </w:r>
-      <w:proofErr w:type="spellEnd"/>
-      <w:r>
-        <w:rPr>
-          <w:lang w:val="fr-FR"/>
-        </w:rPr>
-        <w:t>/jfcollin1233</w:t>
+        <w:t>Se connecter avec jfcollin/jfcollin1233</w:t>
       </w:r>
     </w:p>
     <w:p>
@@ -496,21 +712,7 @@
         <w:rPr>
           <w:lang w:val="fr-FR"/>
         </w:rPr>
-        <w:t xml:space="preserve">Supprimer l’autre avec la </w:t>
-      </w:r>
-      <w:proofErr w:type="spellStart"/>
-      <w:r>
-        <w:rPr>
-          <w:lang w:val="fr-FR"/>
-        </w:rPr>
-        <w:t>checkbox</w:t>
-      </w:r>
-      <w:proofErr w:type="spellEnd"/>
-      <w:r>
-        <w:rPr>
-          <w:lang w:val="fr-FR"/>
-        </w:rPr>
-        <w:t xml:space="preserve"> et le bouton « Supprimer » de la liste des messages</w:t>
+        <w:t>Supprimer l’autre avec la checkbox et le bouton « Supprimer » de la liste des messages</w:t>
       </w:r>
     </w:p>
     <w:p>
@@ -557,21 +759,7 @@
         <w:rPr>
           <w:lang w:val="fr-FR"/>
         </w:rPr>
-        <w:t xml:space="preserve">Visualiser les messages de </w:t>
-      </w:r>
-      <w:proofErr w:type="spellStart"/>
-      <w:r>
-        <w:rPr>
-          <w:lang w:val="fr-FR"/>
-        </w:rPr>
-        <w:t>lvial</w:t>
-      </w:r>
-      <w:proofErr w:type="spellEnd"/>
-      <w:r>
-        <w:rPr>
-          <w:lang w:val="fr-FR"/>
-        </w:rPr>
-        <w:t>/lvial123</w:t>
+        <w:t>Visualiser les messages de lvial/lvial123</w:t>
       </w:r>
     </w:p>
     <w:p>
@@ -613,6 +801,79 @@
           <w:lang w:val="fr-FR"/>
         </w:rPr>
       </w:pPr>
+      <w:r>
+        <w:rPr>
+          <w:lang w:val="fr-FR"/>
+        </w:rPr>
+        <w:t>I –</w:t>
+      </w:r>
+    </w:p>
+    <w:p>
+      <w:pPr>
+        <w:pStyle w:val="Paragraphedeliste"/>
+        <w:numPr>
+          <w:ilvl w:val="0"/>
+          <w:numId w:val="11"/>
+        </w:numPr>
+        <w:rPr>
+          <w:lang w:val="fr-FR"/>
+        </w:rPr>
+      </w:pPr>
+      <w:r>
+        <w:rPr>
+          <w:lang w:val="fr-FR"/>
+        </w:rPr>
+        <w:t>Cliquer, dans le menu, sur « Inscription »</w:t>
+      </w:r>
+    </w:p>
+    <w:p>
+      <w:pPr>
+        <w:pStyle w:val="Paragraphedeliste"/>
+        <w:numPr>
+          <w:ilvl w:val="0"/>
+          <w:numId w:val="11"/>
+        </w:numPr>
+        <w:rPr>
+          <w:lang w:val="fr-FR"/>
+        </w:rPr>
+      </w:pPr>
+      <w:r>
+        <w:rPr>
+          <w:lang w:val="fr-FR"/>
+        </w:rPr>
+        <w:t>Remplir le formulaire avec les informations demandées. (Certains champs requièrent un format défini)</w:t>
+      </w:r>
+    </w:p>
+    <w:p>
+      <w:pPr>
+        <w:pStyle w:val="Paragraphedeliste"/>
+        <w:numPr>
+          <w:ilvl w:val="0"/>
+          <w:numId w:val="11"/>
+        </w:numPr>
+        <w:rPr>
+          <w:lang w:val="fr-FR"/>
+        </w:rPr>
+      </w:pPr>
+      <w:r>
+        <w:rPr>
+          <w:lang w:val="fr-FR"/>
+        </w:rPr>
+        <w:t xml:space="preserve">Cliquer sur « Terminer » </w:t>
+      </w:r>
+    </w:p>
+    <w:p>
+      <w:pPr>
+        <w:rPr>
+          <w:lang w:val="fr-FR"/>
+        </w:rPr>
+      </w:pPr>
+      <w:r>
+        <w:rPr>
+          <w:lang w:val="fr-FR"/>
+        </w:rPr>
+        <w:t>Note : Vous serez connecté en tant que cet utilisateur lorsque votre inscription sera terminée.</w:t>
+      </w:r>
     </w:p>
     <w:p>
       <w:pPr>
@@ -626,7 +887,6 @@
         <w:rPr>
           <w:lang w:val="fr-FR"/>
         </w:rPr>
-        <w:lastRenderedPageBreak/>
         <w:t>Modifier ses informations :</w:t>
       </w:r>
     </w:p>
@@ -636,6 +896,97 @@
           <w:lang w:val="fr-FR"/>
         </w:rPr>
       </w:pPr>
+      <w:r>
+        <w:rPr>
+          <w:lang w:val="fr-FR"/>
+        </w:rPr>
+        <w:t>I –</w:t>
+      </w:r>
+    </w:p>
+    <w:p>
+      <w:pPr>
+        <w:pStyle w:val="Paragraphedeliste"/>
+        <w:numPr>
+          <w:ilvl w:val="0"/>
+          <w:numId w:val="12"/>
+        </w:numPr>
+        <w:rPr>
+          <w:lang w:val="fr-FR"/>
+        </w:rPr>
+      </w:pPr>
+      <w:r>
+        <w:rPr>
+          <w:lang w:val="fr-FR"/>
+        </w:rPr>
+        <w:t>Se connecter en tant que clevesque/clevesque123 (ou tout autre compte)</w:t>
+      </w:r>
+    </w:p>
+    <w:p>
+      <w:pPr>
+        <w:pStyle w:val="Paragraphedeliste"/>
+        <w:numPr>
+          <w:ilvl w:val="0"/>
+          <w:numId w:val="12"/>
+        </w:numPr>
+        <w:rPr>
+          <w:lang w:val="fr-FR"/>
+        </w:rPr>
+      </w:pPr>
+      <w:r>
+        <w:rPr>
+          <w:lang w:val="fr-FR"/>
+        </w:rPr>
+        <w:t>Aller sur la page « Profil » visible depuis le menu</w:t>
+      </w:r>
+    </w:p>
+    <w:p>
+      <w:pPr>
+        <w:pStyle w:val="Paragraphedeliste"/>
+        <w:numPr>
+          <w:ilvl w:val="0"/>
+          <w:numId w:val="12"/>
+        </w:numPr>
+        <w:rPr>
+          <w:lang w:val="fr-FR"/>
+        </w:rPr>
+      </w:pPr>
+      <w:r>
+        <w:rPr>
+          <w:lang w:val="fr-FR"/>
+        </w:rPr>
+        <w:t>Remplir les champs que vous voulez modifier</w:t>
+      </w:r>
+    </w:p>
+    <w:p>
+      <w:pPr>
+        <w:pStyle w:val="Paragraphedeliste"/>
+        <w:numPr>
+          <w:ilvl w:val="0"/>
+          <w:numId w:val="12"/>
+        </w:numPr>
+        <w:rPr>
+          <w:lang w:val="fr-FR"/>
+        </w:rPr>
+      </w:pPr>
+      <w:r>
+        <w:rPr>
+          <w:lang w:val="fr-FR"/>
+        </w:rPr>
+        <w:t>Cliquer sur « Enregistrer les modifications »</w:t>
+      </w:r>
+    </w:p>
+    <w:p>
+      <w:pPr>
+        <w:rPr>
+          <w:lang w:val="fr-FR"/>
+        </w:rPr>
+      </w:pPr>
+      <w:r>
+        <w:rPr>
+          <w:lang w:val="fr-FR"/>
+        </w:rPr>
+        <w:t>Note : Les champs laissés vides ne seront pas pris en compte par la modification</w:t>
+      </w:r>
     </w:p>
     <w:p>
       <w:pPr>
@@ -650,6 +1001,19 @@
           <w:lang w:val="fr-FR"/>
         </w:rPr>
         <w:t>Consulter des fiches :</w:t>
+      </w:r>
+    </w:p>
+    <w:p>
+      <w:pPr>
+        <w:rPr>
+          <w:lang w:val="fr-FR"/>
+        </w:rPr>
+      </w:pPr>
+      <w:r>
+        <w:rPr>
+          <w:lang w:val="fr-FR"/>
+        </w:rPr>
+        <w:t>Il y a plusieurs chemins pour se rendre sur la page d’une fiche. Vous pouvez passer par le page d’un membre avec l’onglet « Liste des cartes » en appuyant sur l’une d’elles. Vous pouvez également aller dans la page « Fil de fiches » et cliquer sur l’une d’elles. Il est aussi possible de passer par la recherche par mot clé et ensuite cliquer sur un résultat qui est une fiche.</w:t>
       </w:r>
     </w:p>
     <w:sectPr>
@@ -665,6 +1029,273 @@
 <file path=word/numbering.xml><?xml version="1.0" encoding="utf-8"?>
 <w:numbering xmlns:wpc="http://schemas.microsoft.com/office/word/2010/wordprocessingCanvas" xmlns:mc="http://schemas.openxmlformats.org/markup-compatibility/2006" xmlns:o="urn:schemas-microsoft-com:office:office" xmlns:r="http://schemas.openxmlformats.org/officeDocument/2006/relationships" xmlns:m="http://schemas.openxmlformats.org/officeDocument/2006/math" xmlns:v="urn:schemas-microsoft-com:vml" xmlns:wp14="http://schemas.microsoft.com/office/word/2010/wordprocessingDrawing" xmlns:wp="http://schemas.openxmlformats.org/drawingml/2006/wordprocessingDrawing" xmlns:w10="urn:schemas-microsoft-com:office:word" xmlns:w="http://schemas.openxmlformats.org/wordprocessingml/2006/main" xmlns:w14="http://schemas.microsoft.com/office/word/2010/wordml" xmlns:wpg="http://schemas.microsoft.com/office/word/2010/wordprocessingGroup" xmlns:wpi="http://schemas.microsoft.com/office/word/2010/wordprocessingInk" xmlns:wne="http://schemas.microsoft.com/office/word/2006/wordml" xmlns:wps="http://schemas.microsoft.com/office/word/2010/wordprocessingShape" mc:Ignorable="w14 wp14">
   <w:abstractNum w:abstractNumId="0">
+    <w:nsid w:val="09E133D1"/>
+    <w:multiLevelType w:val="hybridMultilevel"/>
+    <w:tmpl w:val="326CB848"/>
+    <w:lvl w:ilvl="0" w:tplc="0C0C000F">
+      <w:start w:val="1"/>
+      <w:numFmt w:val="decimal"/>
+      <w:lvlText w:val="%1."/>
+      <w:lvlJc w:val="left"/>
+      <w:pPr>
+        <w:ind w:left="720" w:hanging="360"/>
+      </w:pPr>
+      <w:rPr>
+        <w:rFonts w:hint="default"/>
+      </w:rPr>
+    </w:lvl>
+    <w:lvl w:ilvl="1" w:tplc="0C0C0019" w:tentative="1">
+      <w:start w:val="1"/>
+      <w:numFmt w:val="lowerLetter"/>
+      <w:lvlText w:val="%2."/>
+      <w:lvlJc w:val="left"/>
+      <w:pPr>
+        <w:ind w:left="1440" w:hanging="360"/>
+      </w:pPr>
+    </w:lvl>
+    <w:lvl w:ilvl="2" w:tplc="0C0C001B" w:tentative="1">
+      <w:start w:val="1"/>
+      <w:numFmt w:val="lowerRoman"/>
+      <w:lvlText w:val="%3."/>
+      <w:lvlJc w:val="right"/>
+      <w:pPr>
+        <w:ind w:left="2160" w:hanging="180"/>
+      </w:pPr>
+    </w:lvl>
+    <w:lvl w:ilvl="3" w:tplc="0C0C000F" w:tentative="1">
+      <w:start w:val="1"/>
+      <w:numFmt w:val="decimal"/>
+      <w:lvlText w:val="%4."/>
+      <w:lvlJc w:val="left"/>
+      <w:pPr>
+        <w:ind w:left="2880" w:hanging="360"/>
+      </w:pPr>
+    </w:lvl>
+    <w:lvl w:ilvl="4" w:tplc="0C0C0019" w:tentative="1">
+      <w:start w:val="1"/>
+      <w:numFmt w:val="lowerLetter"/>
+      <w:lvlText w:val="%5."/>
+      <w:lvlJc w:val="left"/>
+      <w:pPr>
+        <w:ind w:left="3600" w:hanging="360"/>
+      </w:pPr>
+    </w:lvl>
+    <w:lvl w:ilvl="5" w:tplc="0C0C001B" w:tentative="1">
+      <w:start w:val="1"/>
+      <w:numFmt w:val="lowerRoman"/>
+      <w:lvlText w:val="%6."/>
+      <w:lvlJc w:val="right"/>
+      <w:pPr>
+        <w:ind w:left="4320" w:hanging="180"/>
+      </w:pPr>
+    </w:lvl>
+    <w:lvl w:ilvl="6" w:tplc="0C0C000F" w:tentative="1">
+      <w:start w:val="1"/>
+      <w:numFmt w:val="decimal"/>
+      <w:lvlText w:val="%7."/>
+      <w:lvlJc w:val="left"/>
+      <w:pPr>
+        <w:ind w:left="5040" w:hanging="360"/>
+      </w:pPr>
+    </w:lvl>
+    <w:lvl w:ilvl="7" w:tplc="0C0C0019" w:tentative="1">
+      <w:start w:val="1"/>
+      <w:numFmt w:val="lowerLetter"/>
+      <w:lvlText w:val="%8."/>
+      <w:lvlJc w:val="left"/>
+      <w:pPr>
+        <w:ind w:left="5760" w:hanging="360"/>
+      </w:pPr>
+    </w:lvl>
+    <w:lvl w:ilvl="8" w:tplc="0C0C001B" w:tentative="1">
+      <w:start w:val="1"/>
+      <w:numFmt w:val="lowerRoman"/>
+      <w:lvlText w:val="%9."/>
+      <w:lvlJc w:val="right"/>
+      <w:pPr>
+        <w:ind w:left="6480" w:hanging="180"/>
+      </w:pPr>
+    </w:lvl>
+  </w:abstractNum>
+  <w:abstractNum w:abstractNumId="1">
+    <w:nsid w:val="128360FF"/>
+    <w:multiLevelType w:val="hybridMultilevel"/>
+    <w:tmpl w:val="883CD2FC"/>
+    <w:lvl w:ilvl="0" w:tplc="0C0C000F">
+      <w:start w:val="1"/>
+      <w:numFmt w:val="decimal"/>
+      <w:lvlText w:val="%1."/>
+      <w:lvlJc w:val="left"/>
+      <w:pPr>
+        <w:ind w:left="720" w:hanging="360"/>
+      </w:pPr>
+      <w:rPr>
+        <w:rFonts w:hint="default"/>
+      </w:rPr>
+    </w:lvl>
+    <w:lvl w:ilvl="1" w:tplc="0C0C0019" w:tentative="1">
+      <w:start w:val="1"/>
+      <w:numFmt w:val="lowerLetter"/>
+      <w:lvlText w:val="%2."/>
+      <w:lvlJc w:val="left"/>
+      <w:pPr>
+        <w:ind w:left="1440" w:hanging="360"/>
+      </w:pPr>
+    </w:lvl>
+    <w:lvl w:ilvl="2" w:tplc="0C0C001B" w:tentative="1">
+      <w:start w:val="1"/>
+      <w:numFmt w:val="lowerRoman"/>
+      <w:lvlText w:val="%3."/>
+      <w:lvlJc w:val="right"/>
+      <w:pPr>
+        <w:ind w:left="2160" w:hanging="180"/>
+      </w:pPr>
+    </w:lvl>
+    <w:lvl w:ilvl="3" w:tplc="0C0C000F" w:tentative="1">
+      <w:start w:val="1"/>
+      <w:numFmt w:val="decimal"/>
+      <w:lvlText w:val="%4."/>
+      <w:lvlJc w:val="left"/>
+      <w:pPr>
+        <w:ind w:left="2880" w:hanging="360"/>
+      </w:pPr>
+    </w:lvl>
+    <w:lvl w:ilvl="4" w:tplc="0C0C0019" w:tentative="1">
+      <w:start w:val="1"/>
+      <w:numFmt w:val="lowerLetter"/>
+      <w:lvlText w:val="%5."/>
+      <w:lvlJc w:val="left"/>
+      <w:pPr>
+        <w:ind w:left="3600" w:hanging="360"/>
+      </w:pPr>
+    </w:lvl>
+    <w:lvl w:ilvl="5" w:tplc="0C0C001B" w:tentative="1">
+      <w:start w:val="1"/>
+      <w:numFmt w:val="lowerRoman"/>
+      <w:lvlText w:val="%6."/>
+      <w:lvlJc w:val="right"/>
+      <w:pPr>
+        <w:ind w:left="4320" w:hanging="180"/>
+      </w:pPr>
+    </w:lvl>
+    <w:lvl w:ilvl="6" w:tplc="0C0C000F" w:tentative="1">
+      <w:start w:val="1"/>
+      <w:numFmt w:val="decimal"/>
+      <w:lvlText w:val="%7."/>
+      <w:lvlJc w:val="left"/>
+      <w:pPr>
+        <w:ind w:left="5040" w:hanging="360"/>
+      </w:pPr>
+    </w:lvl>
+    <w:lvl w:ilvl="7" w:tplc="0C0C0019" w:tentative="1">
+      <w:start w:val="1"/>
+      <w:numFmt w:val="lowerLetter"/>
+      <w:lvlText w:val="%8."/>
+      <w:lvlJc w:val="left"/>
+      <w:pPr>
+        <w:ind w:left="5760" w:hanging="360"/>
+      </w:pPr>
+    </w:lvl>
+    <w:lvl w:ilvl="8" w:tplc="0C0C001B" w:tentative="1">
+      <w:start w:val="1"/>
+      <w:numFmt w:val="lowerRoman"/>
+      <w:lvlText w:val="%9."/>
+      <w:lvlJc w:val="right"/>
+      <w:pPr>
+        <w:ind w:left="6480" w:hanging="180"/>
+      </w:pPr>
+    </w:lvl>
+  </w:abstractNum>
+  <w:abstractNum w:abstractNumId="2">
+    <w:nsid w:val="243C3A2E"/>
+    <w:multiLevelType w:val="hybridMultilevel"/>
+    <w:tmpl w:val="E10E8D7A"/>
+    <w:lvl w:ilvl="0" w:tplc="0C0C000F">
+      <w:start w:val="1"/>
+      <w:numFmt w:val="decimal"/>
+      <w:lvlText w:val="%1."/>
+      <w:lvlJc w:val="left"/>
+      <w:pPr>
+        <w:ind w:left="720" w:hanging="360"/>
+      </w:pPr>
+      <w:rPr>
+        <w:rFonts w:hint="default"/>
+      </w:rPr>
+    </w:lvl>
+    <w:lvl w:ilvl="1" w:tplc="0C0C0019" w:tentative="1">
+      <w:start w:val="1"/>
+      <w:numFmt w:val="lowerLetter"/>
+      <w:lvlText w:val="%2."/>
+      <w:lvlJc w:val="left"/>
+      <w:pPr>
+        <w:ind w:left="1440" w:hanging="360"/>
+      </w:pPr>
+    </w:lvl>
+    <w:lvl w:ilvl="2" w:tplc="0C0C001B" w:tentative="1">
+      <w:start w:val="1"/>
+      <w:numFmt w:val="lowerRoman"/>
+      <w:lvlText w:val="%3."/>
+      <w:lvlJc w:val="right"/>
+      <w:pPr>
+        <w:ind w:left="2160" w:hanging="180"/>
+      </w:pPr>
+    </w:lvl>
+    <w:lvl w:ilvl="3" w:tplc="0C0C000F" w:tentative="1">
+      <w:start w:val="1"/>
+      <w:numFmt w:val="decimal"/>
+      <w:lvlText w:val="%4."/>
+      <w:lvlJc w:val="left"/>
+      <w:pPr>
+        <w:ind w:left="2880" w:hanging="360"/>
+      </w:pPr>
+    </w:lvl>
+    <w:lvl w:ilvl="4" w:tplc="0C0C0019" w:tentative="1">
+      <w:start w:val="1"/>
+      <w:numFmt w:val="lowerLetter"/>
+      <w:lvlText w:val="%5."/>
+      <w:lvlJc w:val="left"/>
+      <w:pPr>
+        <w:ind w:left="3600" w:hanging="360"/>
+      </w:pPr>
+    </w:lvl>
+    <w:lvl w:ilvl="5" w:tplc="0C0C001B" w:tentative="1">
+      <w:start w:val="1"/>
+      <w:numFmt w:val="lowerRoman"/>
+      <w:lvlText w:val="%6."/>
+      <w:lvlJc w:val="right"/>
+      <w:pPr>
+        <w:ind w:left="4320" w:hanging="180"/>
+      </w:pPr>
+    </w:lvl>
+    <w:lvl w:ilvl="6" w:tplc="0C0C000F" w:tentative="1">
+      <w:start w:val="1"/>
+      <w:numFmt w:val="decimal"/>
+      <w:lvlText w:val="%7."/>
+      <w:lvlJc w:val="left"/>
+      <w:pPr>
+        <w:ind w:left="5040" w:hanging="360"/>
+      </w:pPr>
+    </w:lvl>
+    <w:lvl w:ilvl="7" w:tplc="0C0C0019" w:tentative="1">
+      <w:start w:val="1"/>
+      <w:numFmt w:val="lowerLetter"/>
+      <w:lvlText w:val="%8."/>
+      <w:lvlJc w:val="left"/>
+      <w:pPr>
+        <w:ind w:left="5760" w:hanging="360"/>
+      </w:pPr>
+    </w:lvl>
+    <w:lvl w:ilvl="8" w:tplc="0C0C001B" w:tentative="1">
+      <w:start w:val="1"/>
+      <w:numFmt w:val="lowerRoman"/>
+      <w:lvlText w:val="%9."/>
+      <w:lvlJc w:val="right"/>
+      <w:pPr>
+        <w:ind w:left="6480" w:hanging="180"/>
+      </w:pPr>
+    </w:lvl>
+  </w:abstractNum>
+  <w:abstractNum w:abstractNumId="3">
     <w:nsid w:val="2AEF5E86"/>
     <w:multiLevelType w:val="hybridMultilevel"/>
     <w:tmpl w:val="83249118"/>
@@ -753,7 +1384,7 @@
       </w:pPr>
     </w:lvl>
   </w:abstractNum>
-  <w:abstractNum w:abstractNumId="1">
+  <w:abstractNum w:abstractNumId="4">
     <w:nsid w:val="2F417F39"/>
     <w:multiLevelType w:val="hybridMultilevel"/>
     <w:tmpl w:val="EDD4A7FA"/>
@@ -865,7 +1496,7 @@
       </w:rPr>
     </w:lvl>
   </w:abstractNum>
-  <w:abstractNum w:abstractNumId="2">
+  <w:abstractNum w:abstractNumId="5">
     <w:nsid w:val="30FD0B5F"/>
     <w:multiLevelType w:val="hybridMultilevel"/>
     <w:tmpl w:val="DAEE9A5E"/>
@@ -954,7 +1585,96 @@
       </w:pPr>
     </w:lvl>
   </w:abstractNum>
-  <w:abstractNum w:abstractNumId="3">
+  <w:abstractNum w:abstractNumId="6">
+    <w:nsid w:val="375156C8"/>
+    <w:multiLevelType w:val="hybridMultilevel"/>
+    <w:tmpl w:val="62C0FDDC"/>
+    <w:lvl w:ilvl="0" w:tplc="0C0C000F">
+      <w:start w:val="1"/>
+      <w:numFmt w:val="decimal"/>
+      <w:lvlText w:val="%1."/>
+      <w:lvlJc w:val="left"/>
+      <w:pPr>
+        <w:ind w:left="720" w:hanging="360"/>
+      </w:pPr>
+      <w:rPr>
+        <w:rFonts w:hint="default"/>
+      </w:rPr>
+    </w:lvl>
+    <w:lvl w:ilvl="1" w:tplc="0C0C0019" w:tentative="1">
+      <w:start w:val="1"/>
+      <w:numFmt w:val="lowerLetter"/>
+      <w:lvlText w:val="%2."/>
+      <w:lvlJc w:val="left"/>
+      <w:pPr>
+        <w:ind w:left="1440" w:hanging="360"/>
+      </w:pPr>
+    </w:lvl>
+    <w:lvl w:ilvl="2" w:tplc="0C0C001B" w:tentative="1">
+      <w:start w:val="1"/>
+      <w:numFmt w:val="lowerRoman"/>
+      <w:lvlText w:val="%3."/>
+      <w:lvlJc w:val="right"/>
+      <w:pPr>
+        <w:ind w:left="2160" w:hanging="180"/>
+      </w:pPr>
+    </w:lvl>
+    <w:lvl w:ilvl="3" w:tplc="0C0C000F" w:tentative="1">
+      <w:start w:val="1"/>
+      <w:numFmt w:val="decimal"/>
+      <w:lvlText w:val="%4."/>
+      <w:lvlJc w:val="left"/>
+      <w:pPr>
+        <w:ind w:left="2880" w:hanging="360"/>
+      </w:pPr>
+    </w:lvl>
+    <w:lvl w:ilvl="4" w:tplc="0C0C0019" w:tentative="1">
+      <w:start w:val="1"/>
+      <w:numFmt w:val="lowerLetter"/>
+      <w:lvlText w:val="%5."/>
+      <w:lvlJc w:val="left"/>
+      <w:pPr>
+        <w:ind w:left="3600" w:hanging="360"/>
+      </w:pPr>
+    </w:lvl>
+    <w:lvl w:ilvl="5" w:tplc="0C0C001B" w:tentative="1">
+      <w:start w:val="1"/>
+      <w:numFmt w:val="lowerRoman"/>
+      <w:lvlText w:val="%6."/>
+      <w:lvlJc w:val="right"/>
+      <w:pPr>
+        <w:ind w:left="4320" w:hanging="180"/>
+      </w:pPr>
+    </w:lvl>
+    <w:lvl w:ilvl="6" w:tplc="0C0C000F" w:tentative="1">
+      <w:start w:val="1"/>
+      <w:numFmt w:val="decimal"/>
+      <w:lvlText w:val="%7."/>
+      <w:lvlJc w:val="left"/>
+      <w:pPr>
+        <w:ind w:left="5040" w:hanging="360"/>
+      </w:pPr>
+    </w:lvl>
+    <w:lvl w:ilvl="7" w:tplc="0C0C0019" w:tentative="1">
+      <w:start w:val="1"/>
+      <w:numFmt w:val="lowerLetter"/>
+      <w:lvlText w:val="%8."/>
+      <w:lvlJc w:val="left"/>
+      <w:pPr>
+        <w:ind w:left="5760" w:hanging="360"/>
+      </w:pPr>
+    </w:lvl>
+    <w:lvl w:ilvl="8" w:tplc="0C0C001B" w:tentative="1">
+      <w:start w:val="1"/>
+      <w:numFmt w:val="lowerRoman"/>
+      <w:lvlText w:val="%9."/>
+      <w:lvlJc w:val="right"/>
+      <w:pPr>
+        <w:ind w:left="6480" w:hanging="180"/>
+      </w:pPr>
+    </w:lvl>
+  </w:abstractNum>
+  <w:abstractNum w:abstractNumId="7">
     <w:nsid w:val="3ACB33A3"/>
     <w:multiLevelType w:val="hybridMultilevel"/>
     <w:tmpl w:val="C0D2CC96"/>
@@ -1043,7 +1763,360 @@
       </w:pPr>
     </w:lvl>
   </w:abstractNum>
-  <w:abstractNum w:abstractNumId="4">
+  <w:abstractNum w:abstractNumId="8">
+    <w:nsid w:val="50657055"/>
+    <w:multiLevelType w:val="hybridMultilevel"/>
+    <w:tmpl w:val="83D895A6"/>
+    <w:lvl w:ilvl="0" w:tplc="0C0C000F">
+      <w:start w:val="1"/>
+      <w:numFmt w:val="decimal"/>
+      <w:lvlText w:val="%1."/>
+      <w:lvlJc w:val="left"/>
+      <w:pPr>
+        <w:ind w:left="1080" w:hanging="720"/>
+      </w:pPr>
+      <w:rPr>
+        <w:rFonts w:hint="default"/>
+      </w:rPr>
+    </w:lvl>
+    <w:lvl w:ilvl="1" w:tplc="0C0C0019" w:tentative="1">
+      <w:start w:val="1"/>
+      <w:numFmt w:val="lowerLetter"/>
+      <w:lvlText w:val="%2."/>
+      <w:lvlJc w:val="left"/>
+      <w:pPr>
+        <w:ind w:left="1440" w:hanging="360"/>
+      </w:pPr>
+    </w:lvl>
+    <w:lvl w:ilvl="2" w:tplc="0C0C001B" w:tentative="1">
+      <w:start w:val="1"/>
+      <w:numFmt w:val="lowerRoman"/>
+      <w:lvlText w:val="%3."/>
+      <w:lvlJc w:val="right"/>
+      <w:pPr>
+        <w:ind w:left="2160" w:hanging="180"/>
+      </w:pPr>
+    </w:lvl>
+    <w:lvl w:ilvl="3" w:tplc="0C0C000F" w:tentative="1">
+      <w:start w:val="1"/>
+      <w:numFmt w:val="decimal"/>
+      <w:lvlText w:val="%4."/>
+      <w:lvlJc w:val="left"/>
+      <w:pPr>
+        <w:ind w:left="2880" w:hanging="360"/>
+      </w:pPr>
+    </w:lvl>
+    <w:lvl w:ilvl="4" w:tplc="0C0C0019" w:tentative="1">
+      <w:start w:val="1"/>
+      <w:numFmt w:val="lowerLetter"/>
+      <w:lvlText w:val="%5."/>
+      <w:lvlJc w:val="left"/>
+      <w:pPr>
+        <w:ind w:left="3600" w:hanging="360"/>
+      </w:pPr>
+    </w:lvl>
+    <w:lvl w:ilvl="5" w:tplc="0C0C001B" w:tentative="1">
+      <w:start w:val="1"/>
+      <w:numFmt w:val="lowerRoman"/>
+      <w:lvlText w:val="%6."/>
+      <w:lvlJc w:val="right"/>
+      <w:pPr>
+        <w:ind w:left="4320" w:hanging="180"/>
+      </w:pPr>
+    </w:lvl>
+    <w:lvl w:ilvl="6" w:tplc="0C0C000F" w:tentative="1">
+      <w:start w:val="1"/>
+      <w:numFmt w:val="decimal"/>
+      <w:lvlText w:val="%7."/>
+      <w:lvlJc w:val="left"/>
+      <w:pPr>
+        <w:ind w:left="5040" w:hanging="360"/>
+      </w:pPr>
+    </w:lvl>
+    <w:lvl w:ilvl="7" w:tplc="0C0C0019" w:tentative="1">
+      <w:start w:val="1"/>
+      <w:numFmt w:val="lowerLetter"/>
+      <w:lvlText w:val="%8."/>
+      <w:lvlJc w:val="left"/>
+      <w:pPr>
+        <w:ind w:left="5760" w:hanging="360"/>
+      </w:pPr>
+    </w:lvl>
+    <w:lvl w:ilvl="8" w:tplc="0C0C001B" w:tentative="1">
+      <w:start w:val="1"/>
+      <w:numFmt w:val="lowerRoman"/>
+      <w:lvlText w:val="%9."/>
+      <w:lvlJc w:val="right"/>
+      <w:pPr>
+        <w:ind w:left="6480" w:hanging="180"/>
+      </w:pPr>
+    </w:lvl>
+  </w:abstractNum>
+  <w:abstractNum w:abstractNumId="9">
+    <w:nsid w:val="53AC3338"/>
+    <w:multiLevelType w:val="hybridMultilevel"/>
+    <w:tmpl w:val="A212F344"/>
+    <w:lvl w:ilvl="0" w:tplc="48AC7164">
+      <w:start w:val="1"/>
+      <w:numFmt w:val="upperRoman"/>
+      <w:lvlText w:val="%1-"/>
+      <w:lvlJc w:val="left"/>
+      <w:pPr>
+        <w:ind w:left="1080" w:hanging="720"/>
+      </w:pPr>
+      <w:rPr>
+        <w:rFonts w:hint="default"/>
+      </w:rPr>
+    </w:lvl>
+    <w:lvl w:ilvl="1" w:tplc="0C0C0019" w:tentative="1">
+      <w:start w:val="1"/>
+      <w:numFmt w:val="lowerLetter"/>
+      <w:lvlText w:val="%2."/>
+      <w:lvlJc w:val="left"/>
+      <w:pPr>
+        <w:ind w:left="1440" w:hanging="360"/>
+      </w:pPr>
+    </w:lvl>
+    <w:lvl w:ilvl="2" w:tplc="0C0C001B" w:tentative="1">
+      <w:start w:val="1"/>
+      <w:numFmt w:val="lowerRoman"/>
+      <w:lvlText w:val="%3."/>
+      <w:lvlJc w:val="right"/>
+      <w:pPr>
+        <w:ind w:left="2160" w:hanging="180"/>
+      </w:pPr>
+    </w:lvl>
+    <w:lvl w:ilvl="3" w:tplc="0C0C000F" w:tentative="1">
+      <w:start w:val="1"/>
+      <w:numFmt w:val="decimal"/>
+      <w:lvlText w:val="%4."/>
+      <w:lvlJc w:val="left"/>
+      <w:pPr>
+        <w:ind w:left="2880" w:hanging="360"/>
+      </w:pPr>
+    </w:lvl>
+    <w:lvl w:ilvl="4" w:tplc="0C0C0019" w:tentative="1">
+      <w:start w:val="1"/>
+      <w:numFmt w:val="lowerLetter"/>
+      <w:lvlText w:val="%5."/>
+      <w:lvlJc w:val="left"/>
+      <w:pPr>
+        <w:ind w:left="3600" w:hanging="360"/>
+      </w:pPr>
+    </w:lvl>
+    <w:lvl w:ilvl="5" w:tplc="0C0C001B" w:tentative="1">
+      <w:start w:val="1"/>
+      <w:numFmt w:val="lowerRoman"/>
+      <w:lvlText w:val="%6."/>
+      <w:lvlJc w:val="right"/>
+      <w:pPr>
+        <w:ind w:left="4320" w:hanging="180"/>
+      </w:pPr>
+    </w:lvl>
+    <w:lvl w:ilvl="6" w:tplc="0C0C000F" w:tentative="1">
+      <w:start w:val="1"/>
+      <w:numFmt w:val="decimal"/>
+      <w:lvlText w:val="%7."/>
+      <w:lvlJc w:val="left"/>
+      <w:pPr>
+        <w:ind w:left="5040" w:hanging="360"/>
+      </w:pPr>
+    </w:lvl>
+    <w:lvl w:ilvl="7" w:tplc="0C0C0019" w:tentative="1">
+      <w:start w:val="1"/>
+      <w:numFmt w:val="lowerLetter"/>
+      <w:lvlText w:val="%8."/>
+      <w:lvlJc w:val="left"/>
+      <w:pPr>
+        <w:ind w:left="5760" w:hanging="360"/>
+      </w:pPr>
+    </w:lvl>
+    <w:lvl w:ilvl="8" w:tplc="0C0C001B" w:tentative="1">
+      <w:start w:val="1"/>
+      <w:numFmt w:val="lowerRoman"/>
+      <w:lvlText w:val="%9."/>
+      <w:lvlJc w:val="right"/>
+      <w:pPr>
+        <w:ind w:left="6480" w:hanging="180"/>
+      </w:pPr>
+    </w:lvl>
+  </w:abstractNum>
+  <w:abstractNum w:abstractNumId="10">
+    <w:nsid w:val="585169F5"/>
+    <w:multiLevelType w:val="hybridMultilevel"/>
+    <w:tmpl w:val="42BEE4BE"/>
+    <w:lvl w:ilvl="0" w:tplc="0C0C000F">
+      <w:start w:val="1"/>
+      <w:numFmt w:val="decimal"/>
+      <w:lvlText w:val="%1."/>
+      <w:lvlJc w:val="left"/>
+      <w:pPr>
+        <w:ind w:left="720" w:hanging="360"/>
+      </w:pPr>
+      <w:rPr>
+        <w:rFonts w:hint="default"/>
+      </w:rPr>
+    </w:lvl>
+    <w:lvl w:ilvl="1" w:tplc="0C0C0019" w:tentative="1">
+      <w:start w:val="1"/>
+      <w:numFmt w:val="lowerLetter"/>
+      <w:lvlText w:val="%2."/>
+      <w:lvlJc w:val="left"/>
+      <w:pPr>
+        <w:ind w:left="1440" w:hanging="360"/>
+      </w:pPr>
+    </w:lvl>
+    <w:lvl w:ilvl="2" w:tplc="0C0C001B" w:tentative="1">
+      <w:start w:val="1"/>
+      <w:numFmt w:val="lowerRoman"/>
+      <w:lvlText w:val="%3."/>
+      <w:lvlJc w:val="right"/>
+      <w:pPr>
+        <w:ind w:left="2160" w:hanging="180"/>
+      </w:pPr>
+    </w:lvl>
+    <w:lvl w:ilvl="3" w:tplc="0C0C000F" w:tentative="1">
+      <w:start w:val="1"/>
+      <w:numFmt w:val="decimal"/>
+      <w:lvlText w:val="%4."/>
+      <w:lvlJc w:val="left"/>
+      <w:pPr>
+        <w:ind w:left="2880" w:hanging="360"/>
+      </w:pPr>
+    </w:lvl>
+    <w:lvl w:ilvl="4" w:tplc="0C0C0019" w:tentative="1">
+      <w:start w:val="1"/>
+      <w:numFmt w:val="lowerLetter"/>
+      <w:lvlText w:val="%5."/>
+      <w:lvlJc w:val="left"/>
+      <w:pPr>
+        <w:ind w:left="3600" w:hanging="360"/>
+      </w:pPr>
+    </w:lvl>
+    <w:lvl w:ilvl="5" w:tplc="0C0C001B" w:tentative="1">
+      <w:start w:val="1"/>
+      <w:numFmt w:val="lowerRoman"/>
+      <w:lvlText w:val="%6."/>
+      <w:lvlJc w:val="right"/>
+      <w:pPr>
+        <w:ind w:left="4320" w:hanging="180"/>
+      </w:pPr>
+    </w:lvl>
+    <w:lvl w:ilvl="6" w:tplc="0C0C000F" w:tentative="1">
+      <w:start w:val="1"/>
+      <w:numFmt w:val="decimal"/>
+      <w:lvlText w:val="%7."/>
+      <w:lvlJc w:val="left"/>
+      <w:pPr>
+        <w:ind w:left="5040" w:hanging="360"/>
+      </w:pPr>
+    </w:lvl>
+    <w:lvl w:ilvl="7" w:tplc="0C0C0019" w:tentative="1">
+      <w:start w:val="1"/>
+      <w:numFmt w:val="lowerLetter"/>
+      <w:lvlText w:val="%8."/>
+      <w:lvlJc w:val="left"/>
+      <w:pPr>
+        <w:ind w:left="5760" w:hanging="360"/>
+      </w:pPr>
+    </w:lvl>
+    <w:lvl w:ilvl="8" w:tplc="0C0C001B" w:tentative="1">
+      <w:start w:val="1"/>
+      <w:numFmt w:val="lowerRoman"/>
+      <w:lvlText w:val="%9."/>
+      <w:lvlJc w:val="right"/>
+      <w:pPr>
+        <w:ind w:left="6480" w:hanging="180"/>
+      </w:pPr>
+    </w:lvl>
+  </w:abstractNum>
+  <w:abstractNum w:abstractNumId="11">
+    <w:nsid w:val="6B1856A5"/>
+    <w:multiLevelType w:val="hybridMultilevel"/>
+    <w:tmpl w:val="79680178"/>
+    <w:lvl w:ilvl="0" w:tplc="0C0C000F">
+      <w:start w:val="1"/>
+      <w:numFmt w:val="decimal"/>
+      <w:lvlText w:val="%1."/>
+      <w:lvlJc w:val="left"/>
+      <w:pPr>
+        <w:ind w:left="720" w:hanging="360"/>
+      </w:pPr>
+    </w:lvl>
+    <w:lvl w:ilvl="1" w:tplc="0C0C0019" w:tentative="1">
+      <w:start w:val="1"/>
+      <w:numFmt w:val="lowerLetter"/>
+      <w:lvlText w:val="%2."/>
+      <w:lvlJc w:val="left"/>
+      <w:pPr>
+        <w:ind w:left="1440" w:hanging="360"/>
+      </w:pPr>
+    </w:lvl>
+    <w:lvl w:ilvl="2" w:tplc="0C0C001B" w:tentative="1">
+      <w:start w:val="1"/>
+      <w:numFmt w:val="lowerRoman"/>
+      <w:lvlText w:val="%3."/>
+      <w:lvlJc w:val="right"/>
+      <w:pPr>
+        <w:ind w:left="2160" w:hanging="180"/>
+      </w:pPr>
+    </w:lvl>
+    <w:lvl w:ilvl="3" w:tplc="0C0C000F" w:tentative="1">
+      <w:start w:val="1"/>
+      <w:numFmt w:val="decimal"/>
+      <w:lvlText w:val="%4."/>
+      <w:lvlJc w:val="left"/>
+      <w:pPr>
+        <w:ind w:left="2880" w:hanging="360"/>
+      </w:pPr>
+    </w:lvl>
+    <w:lvl w:ilvl="4" w:tplc="0C0C0019" w:tentative="1">
+      <w:start w:val="1"/>
+      <w:numFmt w:val="lowerLetter"/>
+      <w:lvlText w:val="%5."/>
+      <w:lvlJc w:val="left"/>
+      <w:pPr>
+        <w:ind w:left="3600" w:hanging="360"/>
+      </w:pPr>
+    </w:lvl>
+    <w:lvl w:ilvl="5" w:tplc="0C0C001B" w:tentative="1">
+      <w:start w:val="1"/>
+      <w:numFmt w:val="lowerRoman"/>
+      <w:lvlText w:val="%6."/>
+      <w:lvlJc w:val="right"/>
+      <w:pPr>
+        <w:ind w:left="4320" w:hanging="180"/>
+      </w:pPr>
+    </w:lvl>
+    <w:lvl w:ilvl="6" w:tplc="0C0C000F" w:tentative="1">
+      <w:start w:val="1"/>
+      <w:numFmt w:val="decimal"/>
+      <w:lvlText w:val="%7."/>
+      <w:lvlJc w:val="left"/>
+      <w:pPr>
+        <w:ind w:left="5040" w:hanging="360"/>
+      </w:pPr>
+    </w:lvl>
+    <w:lvl w:ilvl="7" w:tplc="0C0C0019" w:tentative="1">
+      <w:start w:val="1"/>
+      <w:numFmt w:val="lowerLetter"/>
+      <w:lvlText w:val="%8."/>
+      <w:lvlJc w:val="left"/>
+      <w:pPr>
+        <w:ind w:left="5760" w:hanging="360"/>
+      </w:pPr>
+    </w:lvl>
+    <w:lvl w:ilvl="8" w:tplc="0C0C001B" w:tentative="1">
+      <w:start w:val="1"/>
+      <w:numFmt w:val="lowerRoman"/>
+      <w:lvlText w:val="%9."/>
+      <w:lvlJc w:val="right"/>
+      <w:pPr>
+        <w:ind w:left="6480" w:hanging="180"/>
+      </w:pPr>
+    </w:lvl>
+  </w:abstractNum>
+  <w:abstractNum w:abstractNumId="12">
     <w:nsid w:val="7E107F77"/>
     <w:multiLevelType w:val="hybridMultilevel"/>
     <w:tmpl w:val="E7507868"/>
@@ -1133,19 +2206,43 @@
     </w:lvl>
   </w:abstractNum>
   <w:num w:numId="1">
-    <w:abstractNumId w:val="1"/>
+    <w:abstractNumId w:val="4"/>
   </w:num>
   <w:num w:numId="2">
+    <w:abstractNumId w:val="5"/>
+  </w:num>
+  <w:num w:numId="3">
+    <w:abstractNumId w:val="7"/>
+  </w:num>
+  <w:num w:numId="4">
+    <w:abstractNumId w:val="3"/>
+  </w:num>
+  <w:num w:numId="5">
+    <w:abstractNumId w:val="12"/>
+  </w:num>
+  <w:num w:numId="6">
+    <w:abstractNumId w:val="11"/>
+  </w:num>
+  <w:num w:numId="7">
+    <w:abstractNumId w:val="9"/>
+  </w:num>
+  <w:num w:numId="8">
+    <w:abstractNumId w:val="8"/>
+  </w:num>
+  <w:num w:numId="9">
+    <w:abstractNumId w:val="6"/>
+  </w:num>
+  <w:num w:numId="10">
+    <w:abstractNumId w:val="0"/>
+  </w:num>
+  <w:num w:numId="11">
     <w:abstractNumId w:val="2"/>
   </w:num>
-  <w:num w:numId="3">
-    <w:abstractNumId w:val="3"/>
+  <w:num w:numId="12">
+    <w:abstractNumId w:val="10"/>
   </w:num>
-  <w:num w:numId="4">
-    <w:abstractNumId w:val="0"/>
-  </w:num>
-  <w:num w:numId="5">
-    <w:abstractNumId w:val="4"/>
+  <w:num w:numId="13">
+    <w:abstractNumId w:val="1"/>
   </w:num>
 </w:numbering>
 </file>

</xml_diff>